<commit_message>
Path, Mac shortcuts added
</commit_message>
<xml_diff>
--- a/Automatic_Table_Figure_Referencing/Automatic_Table_Figure_Referencing_in_Word.docx
+++ b/Automatic_Table_Figure_Referencing/Automatic_Table_Figure_Referencing_in_Word.docx
@@ -554,6 +554,47 @@
     </w:p>
     <w:p>
       <w:pPr>
+        <w:rPr>
+          <w:rFonts w:cstheme="minorHAnsi"/>
+        </w:rPr>
+      </w:pPr>
+      <w:r>
+        <w:rPr>
+          <w:rFonts w:cstheme="minorHAnsi"/>
+        </w:rPr>
+        <w:t xml:space="preserve">F9 works in Windows. </w:t>
+      </w:r>
+      <w:r>
+        <w:rPr>
+          <w:rFonts w:cstheme="minorHAnsi"/>
+          <w:i/>
+          <w:iCs/>
+        </w:rPr>
+        <w:t>In Mac</w:t>
+      </w:r>
+      <w:r>
+        <w:rPr>
+          <w:rFonts w:cstheme="minorHAnsi"/>
+        </w:rPr>
+        <w:t xml:space="preserve">, press </w:t>
+      </w:r>
+      <w:r>
+        <w:t>Fn+F9</w:t>
+      </w:r>
+      <w:r>
+        <w:t xml:space="preserve"> or </w:t>
+      </w:r>
+      <w:proofErr w:type="spellStart"/>
+      <w:r>
+        <w:t>Option+Cmd+Shift+U</w:t>
+      </w:r>
+      <w:proofErr w:type="spellEnd"/>
+      <w:r>
+        <w:t>.</w:t>
+      </w:r>
+    </w:p>
+    <w:p>
+      <w:pPr>
         <w:pStyle w:val="ListParagraph"/>
         <w:ind w:left="0" w:firstLine="360"/>
         <w:rPr>
@@ -700,6 +741,7 @@
     </w:p>
     <w:p>
       <w:r>
+        <w:lastRenderedPageBreak/>
         <w:t xml:space="preserve">Practise again. Copy the table and update the field to see if it works. </w:t>
       </w:r>
     </w:p>
@@ -708,7 +750,6 @@
         <w:pStyle w:val="Heading1"/>
       </w:pPr>
       <w:r>
-        <w:lastRenderedPageBreak/>
         <w:t xml:space="preserve">Heading </w:t>
       </w:r>
     </w:p>
@@ -910,131 +951,6 @@
                 <w:szCs w:val="22"/>
               </w:rPr>
               <w:t>You can just type here to edit the table title.</w:t>
-            </w:r>
-          </w:p>
-        </w:tc>
-      </w:tr>
-      <w:tr>
-        <w:tc>
-          <w:tcPr>
-            <w:tcW w:w="8814" w:type="dxa"/>
-          </w:tcPr>
-          <w:p/>
-        </w:tc>
-      </w:tr>
-      <w:tr>
-        <w:tc>
-          <w:tcPr>
-            <w:tcW w:w="8814" w:type="dxa"/>
-          </w:tcPr>
-          <w:p>
-            <w:pPr>
-              <w:keepNext/>
-            </w:pPr>
-            <w:r>
-              <w:t>Note:</w:t>
-            </w:r>
-          </w:p>
-        </w:tc>
-      </w:tr>
-    </w:tbl>
-    <w:p/>
-    <w:p>
-      <w:pPr>
-        <w:pStyle w:val="Heading1"/>
-      </w:pPr>
-      <w:r>
-        <w:t>Another heading</w:t>
-      </w:r>
-    </w:p>
-    <w:tbl>
-      <w:tblPr>
-        <w:tblStyle w:val="TableGrid"/>
-        <w:tblW w:w="0" w:type="auto"/>
-        <w:tblInd w:w="360" w:type="dxa"/>
-        <w:tblLook w:val="04A0" w:firstRow="1" w:lastRow="0" w:firstColumn="1" w:lastColumn="0" w:noHBand="0" w:noVBand="1"/>
-      </w:tblPr>
-      <w:tblGrid>
-        <w:gridCol w:w="8814"/>
-      </w:tblGrid>
-      <w:tr>
-        <w:tc>
-          <w:tcPr>
-            <w:tcW w:w="8814" w:type="dxa"/>
-          </w:tcPr>
-          <w:p>
-            <w:pPr>
-              <w:pStyle w:val="Caption"/>
-              <w:rPr>
-                <w:rFonts w:ascii="Times New Roman" w:hAnsi="Times New Roman" w:cs="Times New Roman"/>
-              </w:rPr>
-            </w:pPr>
-            <w:bookmarkStart w:id="0" w:name="_Ref133492745"/>
-            <w:r>
-              <w:rPr>
-                <w:rFonts w:ascii="Times New Roman" w:hAnsi="Times New Roman" w:cs="Times New Roman"/>
-                <w:sz w:val="22"/>
-                <w:szCs w:val="22"/>
-              </w:rPr>
-              <w:t xml:space="preserve">Table </w:t>
-            </w:r>
-            <w:r>
-              <w:rPr>
-                <w:rFonts w:ascii="Times New Roman" w:hAnsi="Times New Roman" w:cs="Times New Roman"/>
-                <w:sz w:val="22"/>
-                <w:szCs w:val="22"/>
-              </w:rPr>
-              <w:fldChar w:fldCharType="begin"/>
-            </w:r>
-            <w:r>
-              <w:rPr>
-                <w:rFonts w:ascii="Times New Roman" w:hAnsi="Times New Roman" w:cs="Times New Roman"/>
-                <w:sz w:val="22"/>
-                <w:szCs w:val="22"/>
-              </w:rPr>
-              <w:instrText xml:space="preserve"> SEQ Table \* ARABIC </w:instrText>
-            </w:r>
-            <w:r>
-              <w:rPr>
-                <w:rFonts w:ascii="Times New Roman" w:hAnsi="Times New Roman" w:cs="Times New Roman"/>
-                <w:sz w:val="22"/>
-                <w:szCs w:val="22"/>
-              </w:rPr>
-              <w:fldChar w:fldCharType="separate"/>
-            </w:r>
-            <w:r>
-              <w:rPr>
-                <w:rFonts w:ascii="Times New Roman" w:hAnsi="Times New Roman" w:cs="Times New Roman"/>
-                <w:noProof/>
-                <w:sz w:val="22"/>
-                <w:szCs w:val="22"/>
-              </w:rPr>
-              <w:t>5</w:t>
-            </w:r>
-            <w:r>
-              <w:rPr>
-                <w:rFonts w:ascii="Times New Roman" w:hAnsi="Times New Roman" w:cs="Times New Roman"/>
-                <w:sz w:val="22"/>
-                <w:szCs w:val="22"/>
-              </w:rPr>
-              <w:fldChar w:fldCharType="end"/>
-            </w:r>
-            <w:bookmarkEnd w:id="0"/>
-            <w:r>
-              <w:rPr>
-                <w:rFonts w:ascii="Times New Roman" w:hAnsi="Times New Roman" w:cs="Times New Roman"/>
-                <w:sz w:val="22"/>
-                <w:szCs w:val="22"/>
-              </w:rPr>
-              <w:t xml:space="preserve"> </w:t>
-            </w:r>
-            <w:r>
-              <w:rPr>
-                <w:rFonts w:ascii="Times New Roman" w:hAnsi="Times New Roman" w:cs="Times New Roman"/>
-                <w:sz w:val="22"/>
-                <w:szCs w:val="22"/>
-              </w:rPr>
-              <w:t xml:space="preserve">New title </w:t>
             </w:r>
           </w:p>
         </w:tc>
@@ -1315,7 +1231,6 @@
     </w:p>
     <w:p>
       <w:r>
-        <w:lastRenderedPageBreak/>
         <w:t>If you highlight the cross-reference,</w:t>
       </w:r>
       <w:r>
@@ -1383,6 +1298,7 @@
     </w:p>
     <w:p>
       <w:r>
+        <w:lastRenderedPageBreak/>
         <w:t>Be careful not to get mixed up with caption and cross-reference. The two fields look different!</w:t>
       </w:r>
     </w:p>
@@ -1648,8 +1564,13 @@
     </w:tbl>
     <w:p/>
     <w:p>
-      <w:r>
-        <w:t xml:space="preserve">Another.. </w:t>
+      <w:proofErr w:type="gramStart"/>
+      <w:r>
+        <w:t>Another..</w:t>
+      </w:r>
+      <w:proofErr w:type="gramEnd"/>
+      <w:r>
+        <w:t xml:space="preserve"> </w:t>
       </w:r>
     </w:p>
     <w:tbl>
@@ -1747,7 +1668,6 @@
         <w:pStyle w:val="Heading1"/>
       </w:pPr>
       <w:r>
-        <w:lastRenderedPageBreak/>
         <w:t xml:space="preserve">Practise </w:t>
       </w:r>
       <w:r>
@@ -1802,6 +1722,7 @@
               <w:rPr>
                 <w:noProof/>
               </w:rPr>
+              <w:lastRenderedPageBreak/>
               <w:drawing>
                 <wp:inline distT="0" distB="0" distL="0" distR="0" wp14:anchorId="7179E190" wp14:editId="5B091D95">
                   <wp:extent cx="2121408" cy="1864995"/>
@@ -1914,7 +1835,7 @@
                 <w:rFonts w:ascii="Times New Roman" w:hAnsi="Times New Roman" w:cs="Times New Roman"/>
               </w:rPr>
             </w:pPr>
-            <w:bookmarkStart w:id="1" w:name="_Ref133495384"/>
+            <w:bookmarkStart w:id="0" w:name="_Ref133495384"/>
             <w:r>
               <w:rPr>
                 <w:rFonts w:ascii="Times New Roman" w:hAnsi="Times New Roman" w:cs="Times New Roman"/>
@@ -1952,7 +1873,7 @@
               </w:rPr>
               <w:fldChar w:fldCharType="end"/>
             </w:r>
-            <w:bookmarkEnd w:id="1"/>
+            <w:bookmarkEnd w:id="0"/>
             <w:r>
               <w:rPr>
                 <w:rFonts w:ascii="Times New Roman" w:hAnsi="Times New Roman" w:cs="Times New Roman"/>

</xml_diff>